<commit_message>
Updated Summary and tutorial
</commit_message>
<xml_diff>
--- a/Summary.docx
+++ b/Summary.docx
@@ -15,17 +15,21 @@
         <w:ind w:firstLine="720"/>
       </w:pPr>
       <w:r>
-        <w:lastRenderedPageBreak/>
         <w:t>We first meet to discuss the structure of the project’s forms, we then created a first impressions E-R diagram. We then started to read the tutorials about how to implement the database.</w:t>
       </w:r>
+    </w:p>
+    <w:p>
+      <w:pPr>
+        <w:ind w:firstLine="720"/>
+      </w:pPr>
       <w:r>
         <w:rPr>
           <w:noProof/>
         </w:rPr>
         <w:drawing>
           <wp:inline distT="0" distB="0" distL="0" distR="0">
-            <wp:extent cx="5943600" cy="7691755"/>
-            <wp:effectExtent l="0" t="0" r="0" b="4445"/>
+            <wp:extent cx="5410200" cy="7001469"/>
+            <wp:effectExtent l="0" t="0" r="0" b="9525"/>
             <wp:docPr id="1" name="Picture 1"/>
             <wp:cNvGraphicFramePr>
               <a:graphicFrameLocks xmlns:a="http://schemas.openxmlformats.org/drawingml/2006/main" noChangeAspect="1"/>
@@ -52,7 +56,7 @@
                   <pic:spPr>
                     <a:xfrm>
                       <a:off x="0" y="0"/>
-                      <a:ext cx="5943600" cy="7691755"/>
+                      <a:ext cx="5418340" cy="7012003"/>
                     </a:xfrm>
                     <a:prstGeom prst="rect">
                       <a:avLst/>
@@ -71,12 +75,15 @@
       </w:pPr>
       <w:r>
         <w:lastRenderedPageBreak/>
-        <w:t>We thought it odd that the forms that the business used did not contain VIN in its reports, since the VIN of a vehicle is literally own unique identification number. We thought to add this as the primary key.</w:t>
+        <w:t>We thought it odd that the forms that the business used did not contain VIN in its reports, since the VIN of a vehicle is literally own unique identification number. We thought</w:t>
       </w:r>
+      <w:r>
+        <w:t xml:space="preserve"> to add this as the primary key for vehicles. We tried to mimic the forms used by the company to create our input forms.  </w:t>
+      </w:r>
+      <w:bookmarkStart w:id="0" w:name="_GoBack"/>
+      <w:bookmarkEnd w:id="0"/>
     </w:p>
     <w:p>
-      <w:bookmarkStart w:id="0" w:name="_GoBack"/>
-      <w:bookmarkEnd w:id="0"/>
       <w:r>
         <w:t xml:space="preserve"> </w:t>
       </w:r>

</xml_diff>

<commit_message>
Updated the summary and tutorials
</commit_message>
<xml_diff>
--- a/Summary.docx
+++ b/Summary.docx
@@ -78,14 +78,35 @@
         <w:t>We thought it odd that the forms that the business used did not contain VIN in its reports, since the VIN of a vehicle is literally own unique identification number. We thought</w:t>
       </w:r>
       <w:r>
-        <w:t xml:space="preserve"> to add this as the primary key for vehicles. We tried to mimic the forms used by the company to create our input forms.  </w:t>
+        <w:t xml:space="preserve"> to add this a</w:t>
+      </w:r>
+      <w:r>
+        <w:t xml:space="preserve">s the primary key for vehicles. We thought also to include auto increments for some primary keys that didn’t seem to make much sense to have the user input, such as the employee primary keys are just incremented based upon the order entered into the database.  </w:t>
+      </w:r>
+    </w:p>
+    <w:p>
+      <w:pPr>
+        <w:ind w:firstLine="720"/>
+      </w:pPr>
+      <w:r>
+        <w:t xml:space="preserve">We tried to mimic the forms used by the company to create our input forms.  </w:t>
+      </w:r>
+      <w:r>
+        <w:t>We tried to link together the forms which should follow each other naturally, th</w:t>
+      </w:r>
+      <w:r>
+        <w:t>is is evident in the sale form, where we ask the user to fill in successive forms to make a complete transaction.</w:t>
+      </w:r>
+      <w:r>
+        <w:t xml:space="preserve"> We also do the same for the purc</w:t>
       </w:r>
       <w:bookmarkStart w:id="0" w:name="_GoBack"/>
       <w:bookmarkEnd w:id="0"/>
-    </w:p>
-    <w:p>
-      <w:r>
-        <w:t xml:space="preserve"> </w:t>
+      <w:r>
+        <w:t>hase form where the employee fills in multiple forms to complete the purchase of a v</w:t>
+      </w:r>
+      <w:r>
+        <w:t xml:space="preserve">ehicle. </w:t>
       </w:r>
     </w:p>
     <w:sectPr>

</xml_diff>

<commit_message>
Updated Summary, Tutorial, added project comments
add comments to all the php files with our names. Added example forms to
the summary.
</commit_message>
<xml_diff>
--- a/Summary.docx
+++ b/Summary.docx
@@ -9,6 +9,28 @@
       <w:r>
         <w:t>Summary of the Project</w:t>
       </w:r>
+      <w:r>
+        <w:t xml:space="preserve"> </w:t>
+      </w:r>
+      <w:r>
+        <w:t>for 3660</w:t>
+      </w:r>
+    </w:p>
+    <w:p>
+      <w:pPr>
+        <w:jc w:val="center"/>
+      </w:pPr>
+      <w:r>
+        <w:t xml:space="preserve">By Robert Potrie, Jay </w:t>
+      </w:r>
+      <w:r>
+        <w:t>Mikhail</w:t>
+      </w:r>
+      <w:r>
+        <w:t xml:space="preserve">, Chris </w:t>
+      </w:r>
+      <w:bookmarkStart w:id="0" w:name="_GoBack"/>
+      <w:bookmarkEnd w:id="0"/>
     </w:p>
     <w:p>
       <w:pPr>
@@ -98,17 +120,1007 @@
         <w:t>is is evident in the sale form, where we ask the user to fill in successive forms to make a complete transaction.</w:t>
       </w:r>
       <w:r>
-        <w:t xml:space="preserve"> We also do the same for the purc</w:t>
-      </w:r>
-      <w:bookmarkStart w:id="0" w:name="_GoBack"/>
-      <w:bookmarkEnd w:id="0"/>
-      <w:r>
-        <w:t>hase form where the employee fills in multiple forms to complete the purchase of a v</w:t>
+        <w:t xml:space="preserve"> We also do the same for the purchase form where the employee fills in multiple forms to complete the purchase of a v</w:t>
       </w:r>
       <w:r>
         <w:t xml:space="preserve">ehicle. </w:t>
       </w:r>
     </w:p>
+    <w:p>
+      <w:pPr>
+        <w:ind w:firstLine="720"/>
+      </w:pPr>
+      <w:r>
+        <w:t>Here are some examples of our forms.</w:t>
+      </w:r>
+    </w:p>
+    <w:p>
+      <w:pPr>
+        <w:ind w:firstLine="720"/>
+        <w:rPr>
+          <w:b/>
+        </w:rPr>
+      </w:pPr>
+      <w:r>
+        <w:rPr>
+          <w:b/>
+        </w:rPr>
+        <w:t>The add customer form</w:t>
+      </w:r>
+    </w:p>
+    <w:p>
+      <w:pPr>
+        <w:ind w:firstLine="720"/>
+        <w:rPr>
+          <w:b/>
+        </w:rPr>
+      </w:pPr>
+      <w:r>
+        <w:rPr>
+          <w:b/>
+          <w:noProof/>
+        </w:rPr>
+        <w:drawing>
+          <wp:inline distT="0" distB="0" distL="0" distR="0">
+            <wp:extent cx="2847975" cy="3133725"/>
+            <wp:effectExtent l="0" t="0" r="9525" b="9525"/>
+            <wp:docPr id="3" name="Picture 3"/>
+            <wp:cNvGraphicFramePr>
+              <a:graphicFrameLocks xmlns:a="http://schemas.openxmlformats.org/drawingml/2006/main" noChangeAspect="1"/>
+            </wp:cNvGraphicFramePr>
+            <a:graphic xmlns:a="http://schemas.openxmlformats.org/drawingml/2006/main">
+              <a:graphicData uri="http://schemas.openxmlformats.org/drawingml/2006/picture">
+                <pic:pic xmlns:pic="http://schemas.openxmlformats.org/drawingml/2006/picture">
+                  <pic:nvPicPr>
+                    <pic:cNvPr id="0" name="Picture 2"/>
+                    <pic:cNvPicPr>
+                      <a:picLocks noChangeAspect="1" noChangeArrowheads="1"/>
+                    </pic:cNvPicPr>
+                  </pic:nvPicPr>
+                  <pic:blipFill>
+                    <a:blip r:embed="rId5">
+                      <a:extLst>
+                        <a:ext uri="{28A0092B-C50C-407E-A947-70E740481C1C}">
+                          <a14:useLocalDpi xmlns:a14="http://schemas.microsoft.com/office/drawing/2010/main" val="0"/>
+                        </a:ext>
+                      </a:extLst>
+                    </a:blip>
+                    <a:srcRect/>
+                    <a:stretch>
+                      <a:fillRect/>
+                    </a:stretch>
+                  </pic:blipFill>
+                  <pic:spPr bwMode="auto">
+                    <a:xfrm>
+                      <a:off x="0" y="0"/>
+                      <a:ext cx="2847975" cy="3133725"/>
+                    </a:xfrm>
+                    <a:prstGeom prst="rect">
+                      <a:avLst/>
+                    </a:prstGeom>
+                    <a:noFill/>
+                    <a:ln>
+                      <a:noFill/>
+                    </a:ln>
+                  </pic:spPr>
+                </pic:pic>
+              </a:graphicData>
+            </a:graphic>
+          </wp:inline>
+        </w:drawing>
+      </w:r>
+    </w:p>
+    <w:p>
+      <w:pPr>
+        <w:ind w:firstLine="720"/>
+        <w:rPr>
+          <w:b/>
+        </w:rPr>
+      </w:pPr>
+      <w:r>
+        <w:rPr>
+          <w:b/>
+        </w:rPr>
+        <w:t>The add employee form</w:t>
+      </w:r>
+    </w:p>
+    <w:p>
+      <w:pPr>
+        <w:ind w:firstLine="720"/>
+        <w:rPr>
+          <w:b/>
+        </w:rPr>
+      </w:pPr>
+      <w:r>
+        <w:rPr>
+          <w:b/>
+          <w:noProof/>
+        </w:rPr>
+        <w:drawing>
+          <wp:inline distT="0" distB="0" distL="0" distR="0">
+            <wp:extent cx="2847975" cy="1638300"/>
+            <wp:effectExtent l="0" t="0" r="9525" b="0"/>
+            <wp:docPr id="4" name="Picture 4"/>
+            <wp:cNvGraphicFramePr>
+              <a:graphicFrameLocks xmlns:a="http://schemas.openxmlformats.org/drawingml/2006/main" noChangeAspect="1"/>
+            </wp:cNvGraphicFramePr>
+            <a:graphic xmlns:a="http://schemas.openxmlformats.org/drawingml/2006/main">
+              <a:graphicData uri="http://schemas.openxmlformats.org/drawingml/2006/picture">
+                <pic:pic xmlns:pic="http://schemas.openxmlformats.org/drawingml/2006/picture">
+                  <pic:nvPicPr>
+                    <pic:cNvPr id="0" name="Picture 3"/>
+                    <pic:cNvPicPr>
+                      <a:picLocks noChangeAspect="1" noChangeArrowheads="1"/>
+                    </pic:cNvPicPr>
+                  </pic:nvPicPr>
+                  <pic:blipFill>
+                    <a:blip r:embed="rId6">
+                      <a:extLst>
+                        <a:ext uri="{28A0092B-C50C-407E-A947-70E740481C1C}">
+                          <a14:useLocalDpi xmlns:a14="http://schemas.microsoft.com/office/drawing/2010/main" val="0"/>
+                        </a:ext>
+                      </a:extLst>
+                    </a:blip>
+                    <a:srcRect/>
+                    <a:stretch>
+                      <a:fillRect/>
+                    </a:stretch>
+                  </pic:blipFill>
+                  <pic:spPr bwMode="auto">
+                    <a:xfrm>
+                      <a:off x="0" y="0"/>
+                      <a:ext cx="2847975" cy="1638300"/>
+                    </a:xfrm>
+                    <a:prstGeom prst="rect">
+                      <a:avLst/>
+                    </a:prstGeom>
+                    <a:noFill/>
+                    <a:ln>
+                      <a:noFill/>
+                    </a:ln>
+                  </pic:spPr>
+                </pic:pic>
+              </a:graphicData>
+            </a:graphic>
+          </wp:inline>
+        </w:drawing>
+      </w:r>
+    </w:p>
+    <w:p>
+      <w:pPr>
+        <w:ind w:firstLine="720"/>
+        <w:rPr>
+          <w:b/>
+        </w:rPr>
+      </w:pPr>
+    </w:p>
+    <w:p>
+      <w:pPr>
+        <w:ind w:firstLine="720"/>
+        <w:rPr>
+          <w:b/>
+        </w:rPr>
+      </w:pPr>
+    </w:p>
+    <w:p>
+      <w:pPr>
+        <w:ind w:firstLine="720"/>
+        <w:rPr>
+          <w:b/>
+        </w:rPr>
+      </w:pPr>
+      <w:r>
+        <w:rPr>
+          <w:b/>
+        </w:rPr>
+        <w:lastRenderedPageBreak/>
+        <w:t>The purchase form part1</w:t>
+      </w:r>
+      <w:r>
+        <w:rPr>
+          <w:b/>
+        </w:rPr>
+        <w:t>:</w:t>
+      </w:r>
+    </w:p>
+    <w:p>
+      <w:pPr>
+        <w:ind w:firstLine="720"/>
+        <w:rPr>
+          <w:b/>
+        </w:rPr>
+      </w:pPr>
+      <w:r>
+        <w:rPr>
+          <w:b/>
+          <w:noProof/>
+        </w:rPr>
+        <w:drawing>
+          <wp:inline distT="0" distB="0" distL="0" distR="0">
+            <wp:extent cx="5667375" cy="6886575"/>
+            <wp:effectExtent l="0" t="0" r="9525" b="9525"/>
+            <wp:docPr id="5" name="Picture 5"/>
+            <wp:cNvGraphicFramePr>
+              <a:graphicFrameLocks xmlns:a="http://schemas.openxmlformats.org/drawingml/2006/main" noChangeAspect="1"/>
+            </wp:cNvGraphicFramePr>
+            <a:graphic xmlns:a="http://schemas.openxmlformats.org/drawingml/2006/main">
+              <a:graphicData uri="http://schemas.openxmlformats.org/drawingml/2006/picture">
+                <pic:pic xmlns:pic="http://schemas.openxmlformats.org/drawingml/2006/picture">
+                  <pic:nvPicPr>
+                    <pic:cNvPr id="0" name="Picture 4"/>
+                    <pic:cNvPicPr>
+                      <a:picLocks noChangeAspect="1" noChangeArrowheads="1"/>
+                    </pic:cNvPicPr>
+                  </pic:nvPicPr>
+                  <pic:blipFill>
+                    <a:blip r:embed="rId7">
+                      <a:extLst>
+                        <a:ext uri="{28A0092B-C50C-407E-A947-70E740481C1C}">
+                          <a14:useLocalDpi xmlns:a14="http://schemas.microsoft.com/office/drawing/2010/main" val="0"/>
+                        </a:ext>
+                      </a:extLst>
+                    </a:blip>
+                    <a:srcRect/>
+                    <a:stretch>
+                      <a:fillRect/>
+                    </a:stretch>
+                  </pic:blipFill>
+                  <pic:spPr bwMode="auto">
+                    <a:xfrm>
+                      <a:off x="0" y="0"/>
+                      <a:ext cx="5667375" cy="6886575"/>
+                    </a:xfrm>
+                    <a:prstGeom prst="rect">
+                      <a:avLst/>
+                    </a:prstGeom>
+                    <a:noFill/>
+                    <a:ln>
+                      <a:noFill/>
+                    </a:ln>
+                  </pic:spPr>
+                </pic:pic>
+              </a:graphicData>
+            </a:graphic>
+          </wp:inline>
+        </w:drawing>
+      </w:r>
+    </w:p>
+    <w:p>
+      <w:pPr>
+        <w:ind w:firstLine="720"/>
+        <w:rPr>
+          <w:b/>
+        </w:rPr>
+      </w:pPr>
+    </w:p>
+    <w:p>
+      <w:pPr>
+        <w:ind w:firstLine="720"/>
+        <w:rPr>
+          <w:b/>
+        </w:rPr>
+      </w:pPr>
+    </w:p>
+    <w:p>
+      <w:pPr>
+        <w:ind w:firstLine="720"/>
+        <w:rPr>
+          <w:b/>
+        </w:rPr>
+      </w:pPr>
+    </w:p>
+    <w:p>
+      <w:pPr>
+        <w:ind w:firstLine="720"/>
+        <w:rPr>
+          <w:b/>
+        </w:rPr>
+      </w:pPr>
+      <w:r>
+        <w:rPr>
+          <w:b/>
+        </w:rPr>
+        <w:lastRenderedPageBreak/>
+        <w:t>Part2:</w:t>
+      </w:r>
+    </w:p>
+    <w:p>
+      <w:pPr>
+        <w:ind w:firstLine="720"/>
+        <w:rPr>
+          <w:b/>
+        </w:rPr>
+      </w:pPr>
+      <w:r>
+        <w:rPr>
+          <w:b/>
+          <w:noProof/>
+        </w:rPr>
+        <w:drawing>
+          <wp:inline distT="0" distB="0" distL="0" distR="0">
+            <wp:extent cx="3724275" cy="800100"/>
+            <wp:effectExtent l="0" t="0" r="9525" b="0"/>
+            <wp:docPr id="6" name="Picture 6"/>
+            <wp:cNvGraphicFramePr>
+              <a:graphicFrameLocks xmlns:a="http://schemas.openxmlformats.org/drawingml/2006/main" noChangeAspect="1"/>
+            </wp:cNvGraphicFramePr>
+            <a:graphic xmlns:a="http://schemas.openxmlformats.org/drawingml/2006/main">
+              <a:graphicData uri="http://schemas.openxmlformats.org/drawingml/2006/picture">
+                <pic:pic xmlns:pic="http://schemas.openxmlformats.org/drawingml/2006/picture">
+                  <pic:nvPicPr>
+                    <pic:cNvPr id="0" name="Picture 5"/>
+                    <pic:cNvPicPr>
+                      <a:picLocks noChangeAspect="1" noChangeArrowheads="1"/>
+                    </pic:cNvPicPr>
+                  </pic:nvPicPr>
+                  <pic:blipFill>
+                    <a:blip r:embed="rId8">
+                      <a:extLst>
+                        <a:ext uri="{28A0092B-C50C-407E-A947-70E740481C1C}">
+                          <a14:useLocalDpi xmlns:a14="http://schemas.microsoft.com/office/drawing/2010/main" val="0"/>
+                        </a:ext>
+                      </a:extLst>
+                    </a:blip>
+                    <a:srcRect/>
+                    <a:stretch>
+                      <a:fillRect/>
+                    </a:stretch>
+                  </pic:blipFill>
+                  <pic:spPr bwMode="auto">
+                    <a:xfrm>
+                      <a:off x="0" y="0"/>
+                      <a:ext cx="3724275" cy="800100"/>
+                    </a:xfrm>
+                    <a:prstGeom prst="rect">
+                      <a:avLst/>
+                    </a:prstGeom>
+                    <a:noFill/>
+                    <a:ln>
+                      <a:noFill/>
+                    </a:ln>
+                  </pic:spPr>
+                </pic:pic>
+              </a:graphicData>
+            </a:graphic>
+          </wp:inline>
+        </w:drawing>
+      </w:r>
+    </w:p>
+    <w:p>
+      <w:pPr>
+        <w:ind w:firstLine="720"/>
+        <w:rPr>
+          <w:b/>
+        </w:rPr>
+      </w:pPr>
+      <w:r>
+        <w:rPr>
+          <w:b/>
+        </w:rPr>
+        <w:t>Part3:</w:t>
+      </w:r>
+    </w:p>
+    <w:p>
+      <w:pPr>
+        <w:ind w:firstLine="720"/>
+        <w:rPr>
+          <w:b/>
+        </w:rPr>
+      </w:pPr>
+      <w:r>
+        <w:rPr>
+          <w:b/>
+          <w:noProof/>
+        </w:rPr>
+        <w:drawing>
+          <wp:inline distT="0" distB="0" distL="0" distR="0">
+            <wp:extent cx="5667375" cy="2543175"/>
+            <wp:effectExtent l="0" t="0" r="9525" b="9525"/>
+            <wp:docPr id="7" name="Picture 7"/>
+            <wp:cNvGraphicFramePr>
+              <a:graphicFrameLocks xmlns:a="http://schemas.openxmlformats.org/drawingml/2006/main" noChangeAspect="1"/>
+            </wp:cNvGraphicFramePr>
+            <a:graphic xmlns:a="http://schemas.openxmlformats.org/drawingml/2006/main">
+              <a:graphicData uri="http://schemas.openxmlformats.org/drawingml/2006/picture">
+                <pic:pic xmlns:pic="http://schemas.openxmlformats.org/drawingml/2006/picture">
+                  <pic:nvPicPr>
+                    <pic:cNvPr id="0" name="Picture 6"/>
+                    <pic:cNvPicPr>
+                      <a:picLocks noChangeAspect="1" noChangeArrowheads="1"/>
+                    </pic:cNvPicPr>
+                  </pic:nvPicPr>
+                  <pic:blipFill>
+                    <a:blip r:embed="rId9">
+                      <a:extLst>
+                        <a:ext uri="{28A0092B-C50C-407E-A947-70E740481C1C}">
+                          <a14:useLocalDpi xmlns:a14="http://schemas.microsoft.com/office/drawing/2010/main" val="0"/>
+                        </a:ext>
+                      </a:extLst>
+                    </a:blip>
+                    <a:srcRect/>
+                    <a:stretch>
+                      <a:fillRect/>
+                    </a:stretch>
+                  </pic:blipFill>
+                  <pic:spPr bwMode="auto">
+                    <a:xfrm>
+                      <a:off x="0" y="0"/>
+                      <a:ext cx="5667375" cy="2543175"/>
+                    </a:xfrm>
+                    <a:prstGeom prst="rect">
+                      <a:avLst/>
+                    </a:prstGeom>
+                    <a:noFill/>
+                    <a:ln>
+                      <a:noFill/>
+                    </a:ln>
+                  </pic:spPr>
+                </pic:pic>
+              </a:graphicData>
+            </a:graphic>
+          </wp:inline>
+        </w:drawing>
+      </w:r>
+    </w:p>
+    <w:p>
+      <w:pPr>
+        <w:ind w:firstLine="720"/>
+        <w:rPr>
+          <w:b/>
+        </w:rPr>
+      </w:pPr>
+      <w:r>
+        <w:rPr>
+          <w:b/>
+        </w:rPr>
+        <w:t>The check inventory form:</w:t>
+      </w:r>
+    </w:p>
+    <w:p>
+      <w:pPr>
+        <w:ind w:firstLine="720"/>
+        <w:rPr>
+          <w:b/>
+        </w:rPr>
+      </w:pPr>
+      <w:r>
+        <w:rPr>
+          <w:b/>
+          <w:noProof/>
+        </w:rPr>
+        <w:drawing>
+          <wp:inline distT="0" distB="0" distL="0" distR="0">
+            <wp:extent cx="5943600" cy="915989"/>
+            <wp:effectExtent l="0" t="0" r="0" b="0"/>
+            <wp:docPr id="8" name="Picture 8"/>
+            <wp:cNvGraphicFramePr>
+              <a:graphicFrameLocks xmlns:a="http://schemas.openxmlformats.org/drawingml/2006/main" noChangeAspect="1"/>
+            </wp:cNvGraphicFramePr>
+            <a:graphic xmlns:a="http://schemas.openxmlformats.org/drawingml/2006/main">
+              <a:graphicData uri="http://schemas.openxmlformats.org/drawingml/2006/picture">
+                <pic:pic xmlns:pic="http://schemas.openxmlformats.org/drawingml/2006/picture">
+                  <pic:nvPicPr>
+                    <pic:cNvPr id="0" name="Picture 7"/>
+                    <pic:cNvPicPr>
+                      <a:picLocks noChangeAspect="1" noChangeArrowheads="1"/>
+                    </pic:cNvPicPr>
+                  </pic:nvPicPr>
+                  <pic:blipFill>
+                    <a:blip r:embed="rId10">
+                      <a:extLst>
+                        <a:ext uri="{28A0092B-C50C-407E-A947-70E740481C1C}">
+                          <a14:useLocalDpi xmlns:a14="http://schemas.microsoft.com/office/drawing/2010/main" val="0"/>
+                        </a:ext>
+                      </a:extLst>
+                    </a:blip>
+                    <a:srcRect/>
+                    <a:stretch>
+                      <a:fillRect/>
+                    </a:stretch>
+                  </pic:blipFill>
+                  <pic:spPr bwMode="auto">
+                    <a:xfrm>
+                      <a:off x="0" y="0"/>
+                      <a:ext cx="5943600" cy="915989"/>
+                    </a:xfrm>
+                    <a:prstGeom prst="rect">
+                      <a:avLst/>
+                    </a:prstGeom>
+                    <a:noFill/>
+                    <a:ln>
+                      <a:noFill/>
+                    </a:ln>
+                  </pic:spPr>
+                </pic:pic>
+              </a:graphicData>
+            </a:graphic>
+          </wp:inline>
+        </w:drawing>
+      </w:r>
+    </w:p>
+    <w:p>
+      <w:pPr>
+        <w:ind w:firstLine="720"/>
+        <w:rPr>
+          <w:b/>
+        </w:rPr>
+      </w:pPr>
+      <w:r>
+        <w:rPr>
+          <w:b/>
+        </w:rPr>
+        <w:t>The search for customer form:</w:t>
+      </w:r>
+    </w:p>
+    <w:p>
+      <w:pPr>
+        <w:ind w:firstLine="720"/>
+        <w:rPr>
+          <w:b/>
+        </w:rPr>
+      </w:pPr>
+      <w:r>
+        <w:rPr>
+          <w:b/>
+          <w:noProof/>
+        </w:rPr>
+        <w:drawing>
+          <wp:inline distT="0" distB="0" distL="0" distR="0">
+            <wp:extent cx="5943600" cy="2385666"/>
+            <wp:effectExtent l="0" t="0" r="0" b="0"/>
+            <wp:docPr id="9" name="Picture 9"/>
+            <wp:cNvGraphicFramePr>
+              <a:graphicFrameLocks xmlns:a="http://schemas.openxmlformats.org/drawingml/2006/main" noChangeAspect="1"/>
+            </wp:cNvGraphicFramePr>
+            <a:graphic xmlns:a="http://schemas.openxmlformats.org/drawingml/2006/main">
+              <a:graphicData uri="http://schemas.openxmlformats.org/drawingml/2006/picture">
+                <pic:pic xmlns:pic="http://schemas.openxmlformats.org/drawingml/2006/picture">
+                  <pic:nvPicPr>
+                    <pic:cNvPr id="0" name="Picture 8"/>
+                    <pic:cNvPicPr>
+                      <a:picLocks noChangeAspect="1" noChangeArrowheads="1"/>
+                    </pic:cNvPicPr>
+                  </pic:nvPicPr>
+                  <pic:blipFill>
+                    <a:blip r:embed="rId11">
+                      <a:extLst>
+                        <a:ext uri="{28A0092B-C50C-407E-A947-70E740481C1C}">
+                          <a14:useLocalDpi xmlns:a14="http://schemas.microsoft.com/office/drawing/2010/main" val="0"/>
+                        </a:ext>
+                      </a:extLst>
+                    </a:blip>
+                    <a:srcRect/>
+                    <a:stretch>
+                      <a:fillRect/>
+                    </a:stretch>
+                  </pic:blipFill>
+                  <pic:spPr bwMode="auto">
+                    <a:xfrm>
+                      <a:off x="0" y="0"/>
+                      <a:ext cx="5943600" cy="2385666"/>
+                    </a:xfrm>
+                    <a:prstGeom prst="rect">
+                      <a:avLst/>
+                    </a:prstGeom>
+                    <a:noFill/>
+                    <a:ln>
+                      <a:noFill/>
+                    </a:ln>
+                  </pic:spPr>
+                </pic:pic>
+              </a:graphicData>
+            </a:graphic>
+          </wp:inline>
+        </w:drawing>
+      </w:r>
+    </w:p>
+    <w:p>
+      <w:pPr>
+        <w:ind w:firstLine="720"/>
+        <w:rPr>
+          <w:b/>
+        </w:rPr>
+      </w:pPr>
+      <w:r>
+        <w:rPr>
+          <w:b/>
+        </w:rPr>
+        <w:lastRenderedPageBreak/>
+        <w:t>The Sale form part 1:</w:t>
+      </w:r>
+    </w:p>
+    <w:p>
+      <w:pPr>
+        <w:ind w:firstLine="720"/>
+        <w:rPr>
+          <w:b/>
+        </w:rPr>
+      </w:pPr>
+      <w:r>
+        <w:rPr>
+          <w:b/>
+          <w:noProof/>
+        </w:rPr>
+        <w:drawing>
+          <wp:inline distT="0" distB="0" distL="0" distR="0">
+            <wp:extent cx="4562475" cy="3695700"/>
+            <wp:effectExtent l="0" t="0" r="9525" b="0"/>
+            <wp:docPr id="10" name="Picture 10"/>
+            <wp:cNvGraphicFramePr>
+              <a:graphicFrameLocks xmlns:a="http://schemas.openxmlformats.org/drawingml/2006/main" noChangeAspect="1"/>
+            </wp:cNvGraphicFramePr>
+            <a:graphic xmlns:a="http://schemas.openxmlformats.org/drawingml/2006/main">
+              <a:graphicData uri="http://schemas.openxmlformats.org/drawingml/2006/picture">
+                <pic:pic xmlns:pic="http://schemas.openxmlformats.org/drawingml/2006/picture">
+                  <pic:nvPicPr>
+                    <pic:cNvPr id="0" name="Picture 9"/>
+                    <pic:cNvPicPr>
+                      <a:picLocks noChangeAspect="1" noChangeArrowheads="1"/>
+                    </pic:cNvPicPr>
+                  </pic:nvPicPr>
+                  <pic:blipFill>
+                    <a:blip r:embed="rId12">
+                      <a:extLst>
+                        <a:ext uri="{28A0092B-C50C-407E-A947-70E740481C1C}">
+                          <a14:useLocalDpi xmlns:a14="http://schemas.microsoft.com/office/drawing/2010/main" val="0"/>
+                        </a:ext>
+                      </a:extLst>
+                    </a:blip>
+                    <a:srcRect/>
+                    <a:stretch>
+                      <a:fillRect/>
+                    </a:stretch>
+                  </pic:blipFill>
+                  <pic:spPr bwMode="auto">
+                    <a:xfrm>
+                      <a:off x="0" y="0"/>
+                      <a:ext cx="4562475" cy="3695700"/>
+                    </a:xfrm>
+                    <a:prstGeom prst="rect">
+                      <a:avLst/>
+                    </a:prstGeom>
+                    <a:noFill/>
+                    <a:ln>
+                      <a:noFill/>
+                    </a:ln>
+                  </pic:spPr>
+                </pic:pic>
+              </a:graphicData>
+            </a:graphic>
+          </wp:inline>
+        </w:drawing>
+      </w:r>
+    </w:p>
+    <w:p>
+      <w:pPr>
+        <w:ind w:firstLine="720"/>
+        <w:rPr>
+          <w:b/>
+        </w:rPr>
+      </w:pPr>
+      <w:r>
+        <w:rPr>
+          <w:b/>
+        </w:rPr>
+        <w:t>Part2:</w:t>
+      </w:r>
+    </w:p>
+    <w:p>
+      <w:pPr>
+        <w:ind w:firstLine="720"/>
+        <w:rPr>
+          <w:b/>
+        </w:rPr>
+      </w:pPr>
+      <w:r>
+        <w:rPr>
+          <w:b/>
+          <w:noProof/>
+        </w:rPr>
+        <w:drawing>
+          <wp:inline distT="0" distB="0" distL="0" distR="0">
+            <wp:extent cx="3381375" cy="2943225"/>
+            <wp:effectExtent l="0" t="0" r="9525" b="9525"/>
+            <wp:docPr id="11" name="Picture 11"/>
+            <wp:cNvGraphicFramePr>
+              <a:graphicFrameLocks xmlns:a="http://schemas.openxmlformats.org/drawingml/2006/main" noChangeAspect="1"/>
+            </wp:cNvGraphicFramePr>
+            <a:graphic xmlns:a="http://schemas.openxmlformats.org/drawingml/2006/main">
+              <a:graphicData uri="http://schemas.openxmlformats.org/drawingml/2006/picture">
+                <pic:pic xmlns:pic="http://schemas.openxmlformats.org/drawingml/2006/picture">
+                  <pic:nvPicPr>
+                    <pic:cNvPr id="0" name="Picture 10"/>
+                    <pic:cNvPicPr>
+                      <a:picLocks noChangeAspect="1" noChangeArrowheads="1"/>
+                    </pic:cNvPicPr>
+                  </pic:nvPicPr>
+                  <pic:blipFill>
+                    <a:blip r:embed="rId13">
+                      <a:extLst>
+                        <a:ext uri="{28A0092B-C50C-407E-A947-70E740481C1C}">
+                          <a14:useLocalDpi xmlns:a14="http://schemas.microsoft.com/office/drawing/2010/main" val="0"/>
+                        </a:ext>
+                      </a:extLst>
+                    </a:blip>
+                    <a:srcRect/>
+                    <a:stretch>
+                      <a:fillRect/>
+                    </a:stretch>
+                  </pic:blipFill>
+                  <pic:spPr bwMode="auto">
+                    <a:xfrm>
+                      <a:off x="0" y="0"/>
+                      <a:ext cx="3381375" cy="2943225"/>
+                    </a:xfrm>
+                    <a:prstGeom prst="rect">
+                      <a:avLst/>
+                    </a:prstGeom>
+                    <a:noFill/>
+                    <a:ln>
+                      <a:noFill/>
+                    </a:ln>
+                  </pic:spPr>
+                </pic:pic>
+              </a:graphicData>
+            </a:graphic>
+          </wp:inline>
+        </w:drawing>
+      </w:r>
+    </w:p>
+    <w:p>
+      <w:pPr>
+        <w:ind w:firstLine="720"/>
+        <w:rPr>
+          <w:b/>
+        </w:rPr>
+      </w:pPr>
+    </w:p>
+    <w:p>
+      <w:pPr>
+        <w:ind w:firstLine="720"/>
+        <w:rPr>
+          <w:b/>
+        </w:rPr>
+      </w:pPr>
+    </w:p>
+    <w:p>
+      <w:pPr>
+        <w:ind w:firstLine="720"/>
+        <w:rPr>
+          <w:b/>
+        </w:rPr>
+      </w:pPr>
+    </w:p>
+    <w:p>
+      <w:pPr>
+        <w:ind w:firstLine="720"/>
+        <w:rPr>
+          <w:b/>
+        </w:rPr>
+      </w:pPr>
+      <w:r>
+        <w:rPr>
+          <w:b/>
+        </w:rPr>
+        <w:lastRenderedPageBreak/>
+        <w:t>Part 3:</w:t>
+      </w:r>
+    </w:p>
+    <w:p>
+      <w:pPr>
+        <w:ind w:firstLine="720"/>
+        <w:rPr>
+          <w:b/>
+        </w:rPr>
+      </w:pPr>
+      <w:r>
+        <w:rPr>
+          <w:b/>
+          <w:noProof/>
+        </w:rPr>
+        <w:drawing>
+          <wp:inline distT="0" distB="0" distL="0" distR="0">
+            <wp:extent cx="2962275" cy="2162175"/>
+            <wp:effectExtent l="0" t="0" r="9525" b="9525"/>
+            <wp:docPr id="12" name="Picture 12"/>
+            <wp:cNvGraphicFramePr>
+              <a:graphicFrameLocks xmlns:a="http://schemas.openxmlformats.org/drawingml/2006/main" noChangeAspect="1"/>
+            </wp:cNvGraphicFramePr>
+            <a:graphic xmlns:a="http://schemas.openxmlformats.org/drawingml/2006/main">
+              <a:graphicData uri="http://schemas.openxmlformats.org/drawingml/2006/picture">
+                <pic:pic xmlns:pic="http://schemas.openxmlformats.org/drawingml/2006/picture">
+                  <pic:nvPicPr>
+                    <pic:cNvPr id="0" name="Picture 11"/>
+                    <pic:cNvPicPr>
+                      <a:picLocks noChangeAspect="1" noChangeArrowheads="1"/>
+                    </pic:cNvPicPr>
+                  </pic:nvPicPr>
+                  <pic:blipFill>
+                    <a:blip r:embed="rId14">
+                      <a:extLst>
+                        <a:ext uri="{28A0092B-C50C-407E-A947-70E740481C1C}">
+                          <a14:useLocalDpi xmlns:a14="http://schemas.microsoft.com/office/drawing/2010/main" val="0"/>
+                        </a:ext>
+                      </a:extLst>
+                    </a:blip>
+                    <a:srcRect/>
+                    <a:stretch>
+                      <a:fillRect/>
+                    </a:stretch>
+                  </pic:blipFill>
+                  <pic:spPr bwMode="auto">
+                    <a:xfrm>
+                      <a:off x="0" y="0"/>
+                      <a:ext cx="2962275" cy="2162175"/>
+                    </a:xfrm>
+                    <a:prstGeom prst="rect">
+                      <a:avLst/>
+                    </a:prstGeom>
+                    <a:noFill/>
+                    <a:ln>
+                      <a:noFill/>
+                    </a:ln>
+                  </pic:spPr>
+                </pic:pic>
+              </a:graphicData>
+            </a:graphic>
+          </wp:inline>
+        </w:drawing>
+      </w:r>
+    </w:p>
+    <w:p>
+      <w:pPr>
+        <w:ind w:firstLine="720"/>
+        <w:rPr>
+          <w:b/>
+        </w:rPr>
+      </w:pPr>
+      <w:r>
+        <w:rPr>
+          <w:b/>
+        </w:rPr>
+        <w:t>The edit customer form part 1:</w:t>
+      </w:r>
+    </w:p>
+    <w:p>
+      <w:pPr>
+        <w:ind w:firstLine="720"/>
+        <w:rPr>
+          <w:b/>
+        </w:rPr>
+      </w:pPr>
+      <w:r>
+        <w:rPr>
+          <w:b/>
+          <w:noProof/>
+        </w:rPr>
+        <w:drawing>
+          <wp:inline distT="0" distB="0" distL="0" distR="0">
+            <wp:extent cx="2657475" cy="1038225"/>
+            <wp:effectExtent l="0" t="0" r="9525" b="9525"/>
+            <wp:docPr id="13" name="Picture 13"/>
+            <wp:cNvGraphicFramePr>
+              <a:graphicFrameLocks xmlns:a="http://schemas.openxmlformats.org/drawingml/2006/main" noChangeAspect="1"/>
+            </wp:cNvGraphicFramePr>
+            <a:graphic xmlns:a="http://schemas.openxmlformats.org/drawingml/2006/main">
+              <a:graphicData uri="http://schemas.openxmlformats.org/drawingml/2006/picture">
+                <pic:pic xmlns:pic="http://schemas.openxmlformats.org/drawingml/2006/picture">
+                  <pic:nvPicPr>
+                    <pic:cNvPr id="0" name="Picture 12"/>
+                    <pic:cNvPicPr>
+                      <a:picLocks noChangeAspect="1" noChangeArrowheads="1"/>
+                    </pic:cNvPicPr>
+                  </pic:nvPicPr>
+                  <pic:blipFill>
+                    <a:blip r:embed="rId15">
+                      <a:extLst>
+                        <a:ext uri="{28A0092B-C50C-407E-A947-70E740481C1C}">
+                          <a14:useLocalDpi xmlns:a14="http://schemas.microsoft.com/office/drawing/2010/main" val="0"/>
+                        </a:ext>
+                      </a:extLst>
+                    </a:blip>
+                    <a:srcRect/>
+                    <a:stretch>
+                      <a:fillRect/>
+                    </a:stretch>
+                  </pic:blipFill>
+                  <pic:spPr bwMode="auto">
+                    <a:xfrm>
+                      <a:off x="0" y="0"/>
+                      <a:ext cx="2657475" cy="1038225"/>
+                    </a:xfrm>
+                    <a:prstGeom prst="rect">
+                      <a:avLst/>
+                    </a:prstGeom>
+                    <a:noFill/>
+                    <a:ln>
+                      <a:noFill/>
+                    </a:ln>
+                  </pic:spPr>
+                </pic:pic>
+              </a:graphicData>
+            </a:graphic>
+          </wp:inline>
+        </w:drawing>
+      </w:r>
+    </w:p>
+    <w:p>
+      <w:pPr>
+        <w:ind w:firstLine="720"/>
+        <w:rPr>
+          <w:b/>
+        </w:rPr>
+      </w:pPr>
+      <w:r>
+        <w:rPr>
+          <w:b/>
+        </w:rPr>
+        <w:t>Part2:</w:t>
+      </w:r>
+    </w:p>
+    <w:p>
+      <w:pPr>
+        <w:ind w:firstLine="720"/>
+        <w:rPr>
+          <w:b/>
+        </w:rPr>
+      </w:pPr>
+      <w:r>
+        <w:rPr>
+          <w:b/>
+          <w:noProof/>
+        </w:rPr>
+        <w:drawing>
+          <wp:inline distT="0" distB="0" distL="0" distR="0">
+            <wp:extent cx="2886075" cy="2371725"/>
+            <wp:effectExtent l="0" t="0" r="9525" b="9525"/>
+            <wp:docPr id="14" name="Picture 14"/>
+            <wp:cNvGraphicFramePr>
+              <a:graphicFrameLocks xmlns:a="http://schemas.openxmlformats.org/drawingml/2006/main" noChangeAspect="1"/>
+            </wp:cNvGraphicFramePr>
+            <a:graphic xmlns:a="http://schemas.openxmlformats.org/drawingml/2006/main">
+              <a:graphicData uri="http://schemas.openxmlformats.org/drawingml/2006/picture">
+                <pic:pic xmlns:pic="http://schemas.openxmlformats.org/drawingml/2006/picture">
+                  <pic:nvPicPr>
+                    <pic:cNvPr id="0" name="Picture 13"/>
+                    <pic:cNvPicPr>
+                      <a:picLocks noChangeAspect="1" noChangeArrowheads="1"/>
+                    </pic:cNvPicPr>
+                  </pic:nvPicPr>
+                  <pic:blipFill>
+                    <a:blip r:embed="rId16">
+                      <a:extLst>
+                        <a:ext uri="{28A0092B-C50C-407E-A947-70E740481C1C}">
+                          <a14:useLocalDpi xmlns:a14="http://schemas.microsoft.com/office/drawing/2010/main" val="0"/>
+                        </a:ext>
+                      </a:extLst>
+                    </a:blip>
+                    <a:srcRect/>
+                    <a:stretch>
+                      <a:fillRect/>
+                    </a:stretch>
+                  </pic:blipFill>
+                  <pic:spPr bwMode="auto">
+                    <a:xfrm>
+                      <a:off x="0" y="0"/>
+                      <a:ext cx="2886075" cy="2371725"/>
+                    </a:xfrm>
+                    <a:prstGeom prst="rect">
+                      <a:avLst/>
+                    </a:prstGeom>
+                    <a:noFill/>
+                    <a:ln>
+                      <a:noFill/>
+                    </a:ln>
+                  </pic:spPr>
+                </pic:pic>
+              </a:graphicData>
+            </a:graphic>
+          </wp:inline>
+        </w:drawing>
+      </w:r>
+    </w:p>
+    <w:p/>
     <w:sectPr>
       <w:pgSz w:w="12240" w:h="15840"/>
       <w:pgMar w:top="1440" w:right="1440" w:bottom="1440" w:left="1440" w:header="720" w:footer="720" w:gutter="0"/>

</xml_diff>